<commit_message>
update CN resume, grammar error fixed
</commit_message>
<xml_diff>
--- a/ResumeFiles/YushengDing_CN_Resume20180304Updated.docx
+++ b/ResumeFiles/YushengDing_CN_Resume20180304Updated.docx
@@ -141,10 +141,10 @@
     <w:p>
       <w:pPr>
         <w:rPr>
+          <w:rFonts w:hint="eastAsia"/>
           <w:lang w:eastAsia="zh-CN"/>
         </w:rPr>
       </w:pPr>
-      <w:bookmarkStart w:id="0" w:name="_GoBack"/>
       <w:r>
         <w:rPr>
           <w:rFonts w:hint="eastAsia"/>
@@ -322,7 +322,7 @@
                           <w:p>
                             <w:pPr>
                               <w:rPr>
-                                <w:rFonts w:asciiTheme="majorHAnsi" w:hAnsiTheme="majorHAnsi" w:hint="eastAsia"/>
+                                <w:rFonts w:asciiTheme="majorHAnsi" w:hAnsiTheme="majorHAnsi"/>
                                 <w:sz w:val="22"/>
                                 <w:lang w:eastAsia="zh-CN"/>
                               </w:rPr>
@@ -694,7 +694,7 @@
                           <w:p>
                             <w:pPr>
                               <w:rPr>
-                                <w:rFonts w:asciiTheme="majorHAnsi" w:hAnsiTheme="majorHAnsi" w:hint="eastAsia"/>
+                                <w:rFonts w:asciiTheme="majorHAnsi" w:hAnsiTheme="majorHAnsi"/>
                                 <w:b/>
                                 <w:lang w:eastAsia="zh-CN"/>
                               </w:rPr>
@@ -1660,7 +1660,6 @@
                             <w:pPr>
                               <w:jc w:val="both"/>
                               <w:rPr>
-                                <w:rFonts w:hint="eastAsia"/>
                                 <w:b/>
                                 <w:sz w:val="24"/>
                                 <w:lang w:eastAsia="zh-CN"/>
@@ -1698,7 +1697,6 @@
                             <w:pPr>
                               <w:jc w:val="both"/>
                               <w:rPr>
-                                <w:rFonts w:hint="eastAsia"/>
                                 <w:b/>
                                 <w:sz w:val="24"/>
                                 <w:lang w:eastAsia="zh-CN"/>
@@ -1785,7 +1783,6 @@
                               <w:ind w:firstLineChars="0"/>
                               <w:jc w:val="both"/>
                               <w:rPr>
-                                <w:rFonts w:hint="eastAsia"/>
                                 <w:lang w:eastAsia="zh-CN"/>
                               </w:rPr>
                             </w:pPr>
@@ -1807,7 +1804,6 @@
                               <w:ind w:firstLineChars="0"/>
                               <w:jc w:val="both"/>
                               <w:rPr>
-                                <w:rFonts w:hint="eastAsia"/>
                                 <w:lang w:eastAsia="zh-CN"/>
                               </w:rPr>
                             </w:pPr>
@@ -1843,7 +1839,6 @@
                               <w:ind w:firstLineChars="0"/>
                               <w:jc w:val="both"/>
                               <w:rPr>
-                                <w:rFonts w:hint="eastAsia"/>
                                 <w:b/>
                                 <w:lang w:eastAsia="zh-CN"/>
                               </w:rPr>
@@ -1860,21 +1855,27 @@
                                 <w:rFonts w:hint="eastAsia"/>
                                 <w:lang w:eastAsia="zh-CN"/>
                               </w:rPr>
-                              <w:t>，</w:t>
-                            </w:r>
-                            <w:r>
-                              <w:rPr>
-                                <w:rFonts w:hint="eastAsia"/>
-                                <w:lang w:eastAsia="zh-CN"/>
-                              </w:rPr>
-                              <w:t>根据业务部门需求制作数据报表及数据分析、数据抽样等工作</w:t>
+                              <w:t>，根据业务部门需求制作数据报表及</w:t>
+                            </w:r>
+                            <w:r>
+                              <w:rPr>
+                                <w:rFonts w:hint="eastAsia"/>
+                                <w:lang w:eastAsia="zh-CN"/>
+                              </w:rPr>
+                              <w:t>支持</w:t>
+                            </w:r>
+                            <w:r>
+                              <w:rPr>
+                                <w:rFonts w:hint="eastAsia"/>
+                                <w:lang w:eastAsia="zh-CN"/>
+                              </w:rPr>
+                              <w:t>数据分析、数据抽样等工作</w:t>
                             </w:r>
                           </w:p>
                           <w:p>
                             <w:pPr>
                               <w:jc w:val="both"/>
                               <w:rPr>
-                                <w:rFonts w:hint="eastAsia"/>
                                 <w:b/>
                                 <w:lang w:eastAsia="zh-CN"/>
                               </w:rPr>
@@ -1884,7 +1885,6 @@
                             <w:pPr>
                               <w:jc w:val="both"/>
                               <w:rPr>
-                                <w:rFonts w:hint="eastAsia"/>
                                 <w:b/>
                                 <w:sz w:val="36"/>
                                 <w:lang w:eastAsia="zh-CN"/>
@@ -2302,7 +2302,6 @@
                             <w:pPr>
                               <w:jc w:val="both"/>
                               <w:rPr>
-                                <w:rFonts w:hint="eastAsia"/>
                                 <w:b/>
                                 <w:lang w:eastAsia="zh-CN"/>
                               </w:rPr>
@@ -2499,7 +2498,6 @@
                               </w:rPr>
                               <w:t>担任</w:t>
                             </w:r>
-                            <w:proofErr w:type="spellStart"/>
                             <w:r>
                               <w:rPr>
                                 <w:rFonts w:hint="eastAsia"/>
@@ -2507,7 +2505,6 @@
                               </w:rPr>
                               <w:t>Matlab</w:t>
                             </w:r>
-                            <w:proofErr w:type="spellEnd"/>
                             <w:r>
                               <w:rPr>
                                 <w:rFonts w:hint="eastAsia"/>
@@ -2544,7 +2541,6 @@
                               </w:rPr>
                               <w:t>名学生解答</w:t>
                             </w:r>
-                            <w:proofErr w:type="spellStart"/>
                             <w:r>
                               <w:rPr>
                                 <w:rFonts w:hint="eastAsia"/>
@@ -2552,7 +2548,6 @@
                               </w:rPr>
                               <w:t>Matlab</w:t>
                             </w:r>
-                            <w:proofErr w:type="spellEnd"/>
                             <w:r>
                               <w:rPr>
                                 <w:rFonts w:hint="eastAsia"/>
@@ -2993,8 +2988,10 @@
                                 <w:rFonts w:hint="eastAsia"/>
                                 <w:lang w:eastAsia="zh-CN"/>
                               </w:rPr>
-                              <w:t>家企业的来宾。</w:t>
-                            </w:r>
+                              <w:t>家企业的来宾</w:t>
+                            </w:r>
+                            <w:bookmarkStart w:id="0" w:name="_GoBack"/>
+                            <w:bookmarkEnd w:id="0"/>
                           </w:p>
                         </w:txbxContent>
                       </wps:txbx>
@@ -3018,14 +3015,17 @@
           </mc:Choice>
           <mc:Fallback>
             <w:pict>
-              <v:shape w14:anchorId="12301DD8" id="文本框 4" o:spid="_x0000_s1028" type="#_x0000_t202" style="position:absolute;margin-left:24.05pt;margin-top:23.1pt;width:504.95pt;height:469.05pt;z-index:251659264;visibility:visible;mso-wrap-style:square;mso-width-percent:0;mso-height-percent:0;mso-wrap-distance-left:9pt;mso-wrap-distance-top:0;mso-wrap-distance-right:9pt;mso-wrap-distance-bottom:0;mso-position-horizontal:absolute;mso-position-horizontal-relative:text;mso-position-vertical:absolute;mso-position-vertical-relative:text;mso-width-percent:0;mso-height-percent:0;mso-width-relative:margin;mso-height-relative:margin;v-text-anchor:top" o:gfxdata="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" filled="f" stroked="f">
+              <v:shapetype w14:anchorId="12301DD8" id="_x0000_t202" coordsize="21600,21600" o:spt="202" path="m0,0l0,21600,21600,21600,21600,0xe">
+                <v:stroke joinstyle="miter"/>
+                <v:path gradientshapeok="t" o:connecttype="rect"/>
+              </v:shapetype>
+              <v:shape id="文本框 4" o:spid="_x0000_s1028" type="#_x0000_t202" style="position:absolute;margin-left:24.05pt;margin-top:23.1pt;width:504.95pt;height:469.05pt;z-index:251659264;visibility:visible;mso-wrap-style:square;mso-width-percent:0;mso-height-percent:0;mso-wrap-distance-left:9pt;mso-wrap-distance-top:0;mso-wrap-distance-right:9pt;mso-wrap-distance-bottom:0;mso-position-horizontal:absolute;mso-position-horizontal-relative:text;mso-position-vertical:absolute;mso-position-vertical-relative:text;mso-width-percent:0;mso-height-percent:0;mso-width-relative:margin;mso-height-relative:margin;v-text-anchor:top" o:gfxdata="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" filled="f" stroked="f">
                 <v:textbox>
                   <w:txbxContent>
                     <w:p>
                       <w:pPr>
                         <w:jc w:val="both"/>
                         <w:rPr>
-                          <w:rFonts w:hint="eastAsia"/>
                           <w:b/>
                           <w:sz w:val="24"/>
                           <w:lang w:eastAsia="zh-CN"/>
@@ -3063,7 +3063,6 @@
                       <w:pPr>
                         <w:jc w:val="both"/>
                         <w:rPr>
-                          <w:rFonts w:hint="eastAsia"/>
                           <w:b/>
                           <w:sz w:val="24"/>
                           <w:lang w:eastAsia="zh-CN"/>
@@ -3150,7 +3149,6 @@
                         <w:ind w:firstLineChars="0"/>
                         <w:jc w:val="both"/>
                         <w:rPr>
-                          <w:rFonts w:hint="eastAsia"/>
                           <w:lang w:eastAsia="zh-CN"/>
                         </w:rPr>
                       </w:pPr>
@@ -3172,7 +3170,6 @@
                         <w:ind w:firstLineChars="0"/>
                         <w:jc w:val="both"/>
                         <w:rPr>
-                          <w:rFonts w:hint="eastAsia"/>
                           <w:lang w:eastAsia="zh-CN"/>
                         </w:rPr>
                       </w:pPr>
@@ -3208,7 +3205,6 @@
                         <w:ind w:firstLineChars="0"/>
                         <w:jc w:val="both"/>
                         <w:rPr>
-                          <w:rFonts w:hint="eastAsia"/>
                           <w:b/>
                           <w:lang w:eastAsia="zh-CN"/>
                         </w:rPr>
@@ -3225,21 +3221,27 @@
                           <w:rFonts w:hint="eastAsia"/>
                           <w:lang w:eastAsia="zh-CN"/>
                         </w:rPr>
-                        <w:t>，</w:t>
-                      </w:r>
-                      <w:r>
-                        <w:rPr>
-                          <w:rFonts w:hint="eastAsia"/>
-                          <w:lang w:eastAsia="zh-CN"/>
-                        </w:rPr>
-                        <w:t>根据业务部门需求制作数据报表及数据分析、数据抽样等工作</w:t>
+                        <w:t>，根据业务部门需求制作数据报表及</w:t>
+                      </w:r>
+                      <w:r>
+                        <w:rPr>
+                          <w:rFonts w:hint="eastAsia"/>
+                          <w:lang w:eastAsia="zh-CN"/>
+                        </w:rPr>
+                        <w:t>支持</w:t>
+                      </w:r>
+                      <w:r>
+                        <w:rPr>
+                          <w:rFonts w:hint="eastAsia"/>
+                          <w:lang w:eastAsia="zh-CN"/>
+                        </w:rPr>
+                        <w:t>数据分析、数据抽样等工作</w:t>
                       </w:r>
                     </w:p>
                     <w:p>
                       <w:pPr>
                         <w:jc w:val="both"/>
                         <w:rPr>
-                          <w:rFonts w:hint="eastAsia"/>
                           <w:b/>
                           <w:lang w:eastAsia="zh-CN"/>
                         </w:rPr>
@@ -3249,7 +3251,6 @@
                       <w:pPr>
                         <w:jc w:val="both"/>
                         <w:rPr>
-                          <w:rFonts w:hint="eastAsia"/>
                           <w:b/>
                           <w:sz w:val="36"/>
                           <w:lang w:eastAsia="zh-CN"/>
@@ -3667,7 +3668,6 @@
                       <w:pPr>
                         <w:jc w:val="both"/>
                         <w:rPr>
-                          <w:rFonts w:hint="eastAsia"/>
                           <w:b/>
                           <w:lang w:eastAsia="zh-CN"/>
                         </w:rPr>
@@ -3864,7 +3864,6 @@
                         </w:rPr>
                         <w:t>担任</w:t>
                       </w:r>
-                      <w:proofErr w:type="spellStart"/>
                       <w:r>
                         <w:rPr>
                           <w:rFonts w:hint="eastAsia"/>
@@ -3872,7 +3871,6 @@
                         </w:rPr>
                         <w:t>Matlab</w:t>
                       </w:r>
-                      <w:proofErr w:type="spellEnd"/>
                       <w:r>
                         <w:rPr>
                           <w:rFonts w:hint="eastAsia"/>
@@ -3909,7 +3907,6 @@
                         </w:rPr>
                         <w:t>名学生解答</w:t>
                       </w:r>
-                      <w:proofErr w:type="spellStart"/>
                       <w:r>
                         <w:rPr>
                           <w:rFonts w:hint="eastAsia"/>
@@ -3917,7 +3914,6 @@
                         </w:rPr>
                         <w:t>Matlab</w:t>
                       </w:r>
-                      <w:proofErr w:type="spellEnd"/>
                       <w:r>
                         <w:rPr>
                           <w:rFonts w:hint="eastAsia"/>
@@ -4358,8 +4354,10 @@
                           <w:rFonts w:hint="eastAsia"/>
                           <w:lang w:eastAsia="zh-CN"/>
                         </w:rPr>
-                        <w:t>家企业的来宾。</w:t>
-                      </w:r>
+                        <w:t>家企业的来宾</w:t>
+                      </w:r>
+                      <w:bookmarkStart w:id="1" w:name="_GoBack"/>
+                      <w:bookmarkEnd w:id="1"/>
                     </w:p>
                   </w:txbxContent>
                 </v:textbox>
@@ -4501,7 +4499,6 @@
         <w:br w:type="page"/>
       </w:r>
     </w:p>
-    <w:bookmarkEnd w:id="0"/>
     <w:p>
       <w:pPr>
         <w:rPr>
@@ -4583,7 +4580,6 @@
                                 <w:lang w:eastAsia="zh-CN"/>
                               </w:rPr>
                             </w:pPr>
-                            <w:proofErr w:type="spellStart"/>
                             <w:r>
                               <w:rPr>
                                 <w:b/>
@@ -4594,7 +4590,6 @@
                               </w:rPr>
                               <w:t>IPark</w:t>
                             </w:r>
-                            <w:proofErr w:type="spellEnd"/>
                             <w:r>
                               <w:rPr>
                                 <w:rFonts w:hint="eastAsia"/>
@@ -4707,23 +4702,7 @@
                                 <w:i/>
                                 <w:lang w:eastAsia="zh-CN"/>
                               </w:rPr>
-                              <w:t>#</w:t>
-                            </w:r>
-                            <w:proofErr w:type="spellStart"/>
-                            <w:r>
-                              <w:rPr>
-                                <w:i/>
-                                <w:lang w:eastAsia="zh-CN"/>
-                              </w:rPr>
-                              <w:t>ALhack</w:t>
-                            </w:r>
-                            <w:proofErr w:type="spellEnd"/>
-                            <w:r>
-                              <w:rPr>
-                                <w:i/>
-                                <w:lang w:eastAsia="zh-CN"/>
-                              </w:rPr>
-                              <w:t xml:space="preserve"> winner</w:t>
+                              <w:t>#ALhack winner</w:t>
                             </w:r>
                             <w:r>
                               <w:rPr>
@@ -4775,7 +4754,6 @@
                               </w:rPr>
                               <w:t>设计、搭建预测模型；编写部分后端代码。（</w:t>
                             </w:r>
-                            <w:proofErr w:type="spellStart"/>
                             <w:r>
                               <w:rPr>
                                 <w:rFonts w:hint="eastAsia"/>
@@ -4783,7 +4761,6 @@
                               </w:rPr>
                               <w:t>Matlab</w:t>
                             </w:r>
-                            <w:proofErr w:type="spellEnd"/>
                             <w:r>
                               <w:rPr>
                                 <w:rFonts w:hint="eastAsia"/>
@@ -5393,7 +5370,6 @@
                               </w:rPr>
                               <w:t>完成</w:t>
                             </w:r>
-                            <w:proofErr w:type="spellStart"/>
                             <w:r>
                               <w:rPr>
                                 <w:i/>
@@ -5401,7 +5377,6 @@
                               </w:rPr>
                               <w:t>QuickKnowledge</w:t>
                             </w:r>
-                            <w:proofErr w:type="spellEnd"/>
                             <w:r>
                               <w:rPr>
                                 <w:rFonts w:hint="eastAsia"/>
@@ -7354,21 +7329,7 @@
                               <w:rPr>
                                 <w:lang w:eastAsia="zh-CN"/>
                               </w:rPr>
-                              <w:t xml:space="preserve">SQL, Python2.7, </w:t>
-                            </w:r>
-                            <w:proofErr w:type="spellStart"/>
-                            <w:r>
-                              <w:rPr>
-                                <w:lang w:eastAsia="zh-CN"/>
-                              </w:rPr>
-                              <w:t>Matlab</w:t>
-                            </w:r>
-                            <w:proofErr w:type="spellEnd"/>
-                            <w:r>
-                              <w:rPr>
-                                <w:lang w:eastAsia="zh-CN"/>
-                              </w:rPr>
-                              <w:t>, MongoDB, Node.JS</w:t>
+                              <w:t>SQL, Python2.7, Matlab, MongoDB, Node.JS</w:t>
                             </w:r>
                             <w:r>
                               <w:rPr>
@@ -7398,7 +7359,6 @@
                               </w:rPr>
                               <w:t>熟练使用</w:t>
                             </w:r>
-                            <w:proofErr w:type="spellStart"/>
                             <w:r>
                               <w:rPr>
                                 <w:rFonts w:hint="eastAsia"/>
@@ -7406,7 +7366,6 @@
                               </w:rPr>
                               <w:t>Github</w:t>
                             </w:r>
-                            <w:proofErr w:type="spellEnd"/>
                             <w:r>
                               <w:rPr>
                                 <w:rFonts w:hint="eastAsia"/>
@@ -11203,7 +11162,7 @@
 </file>
 
 <file path=customXml/itemProps1.xml><?xml version="1.0" encoding="utf-8"?>
-<ds:datastoreItem xmlns:ds="http://schemas.openxmlformats.org/officeDocument/2006/customXml" ds:itemID="{862DA1F2-02FF-5E43-A020-CAC51D291C3F}">
+<ds:datastoreItem xmlns:ds="http://schemas.openxmlformats.org/officeDocument/2006/customXml" ds:itemID="{FA3408F6-1B16-3E48-A967-54617A51ABBD}">
   <ds:schemaRefs>
     <ds:schemaRef ds:uri="http://schemas.openxmlformats.org/officeDocument/2006/bibliography"/>
   </ds:schemaRefs>

</xml_diff>